<commit_message>
messing abt with sql stuffs
</commit_message>
<xml_diff>
--- a/evidenceFolder/GameDev_blog_template_RENAME.docx
+++ b/evidenceFolder/GameDev_blog_template_RENAME.docx
@@ -224,7 +224,23 @@
                 <w:sz w:val="20"/>
                 <w:szCs w:val="22"/>
               </w:rPr>
-              <w:t>Alejandro  - Calculate Discounts - Dont allow negative inputs and keep percentages between 0 and 100</w:t>
+              <w:t xml:space="preserve">Alejandro  - Calculate Discounts - </w:t>
+            </w:r>
+            <w:proofErr w:type="spellStart"/>
+            <w:r>
+              <w:rPr>
+                <w:sz w:val="20"/>
+                <w:szCs w:val="22"/>
+              </w:rPr>
+              <w:t>Dont</w:t>
+            </w:r>
+            <w:proofErr w:type="spellEnd"/>
+            <w:r>
+              <w:rPr>
+                <w:sz w:val="20"/>
+                <w:szCs w:val="22"/>
+              </w:rPr>
+              <w:t xml:space="preserve"> allow negative inputs and keep percentages between 0 and 100</w:t>
             </w:r>
           </w:p>
         </w:tc>
@@ -306,7 +322,23 @@
                 <w:sz w:val="20"/>
                 <w:szCs w:val="22"/>
               </w:rPr>
-              <w:t>Alejandro – word count- make sure it doesn’t count multiple spaces squentally as individual words</w:t>
+              <w:t xml:space="preserve">Alejandro – word count- make sure it doesn’t count multiple spaces </w:t>
+            </w:r>
+            <w:proofErr w:type="spellStart"/>
+            <w:r>
+              <w:rPr>
+                <w:sz w:val="20"/>
+                <w:szCs w:val="22"/>
+              </w:rPr>
+              <w:t>squentally</w:t>
+            </w:r>
+            <w:proofErr w:type="spellEnd"/>
+            <w:r>
+              <w:rPr>
+                <w:sz w:val="20"/>
+                <w:szCs w:val="22"/>
+              </w:rPr>
+              <w:t xml:space="preserve"> as individual words</w:t>
             </w:r>
           </w:p>
         </w:tc>
@@ -498,7 +530,23 @@
                 <w:sz w:val="20"/>
                 <w:szCs w:val="22"/>
               </w:rPr>
-              <w:t xml:space="preserve">Alejandro – do a tdd for the </w:t>
+              <w:t xml:space="preserve">Alejandro – do a </w:t>
+            </w:r>
+            <w:proofErr w:type="spellStart"/>
+            <w:r>
+              <w:rPr>
+                <w:sz w:val="20"/>
+                <w:szCs w:val="22"/>
+              </w:rPr>
+              <w:t>tdd</w:t>
+            </w:r>
+            <w:proofErr w:type="spellEnd"/>
+            <w:r>
+              <w:rPr>
+                <w:sz w:val="20"/>
+                <w:szCs w:val="22"/>
+              </w:rPr>
+              <w:t xml:space="preserve"> for the </w:t>
             </w:r>
             <w:r>
               <w:rPr>
@@ -594,15 +642,17 @@
                 <w:sz w:val="20"/>
                 <w:szCs w:val="22"/>
               </w:rPr>
-              <w:t>Alejandro</w:t>
-            </w:r>
-            <w:r>
-              <w:rPr>
-                <w:sz w:val="20"/>
-                <w:szCs w:val="22"/>
-              </w:rPr>
-              <w:t xml:space="preserve"> – procedure dependency diagram for the gdd</w:t>
-            </w:r>
+              <w:t xml:space="preserve">Alejandro – procedure dependency diagram for the </w:t>
+            </w:r>
+            <w:proofErr w:type="spellStart"/>
+            <w:r>
+              <w:rPr>
+                <w:sz w:val="20"/>
+                <w:szCs w:val="22"/>
+              </w:rPr>
+              <w:t>gdd</w:t>
+            </w:r>
+            <w:proofErr w:type="spellEnd"/>
           </w:p>
         </w:tc>
         <w:tc>
@@ -616,6 +666,13 @@
                 <w:szCs w:val="22"/>
               </w:rPr>
             </w:pPr>
+            <w:r>
+              <w:rPr>
+                <w:sz w:val="20"/>
+                <w:szCs w:val="22"/>
+              </w:rPr>
+              <w:t xml:space="preserve">Don’t include runtime logic, only include logic if its compile time </w:t>
+            </w:r>
           </w:p>
         </w:tc>
       </w:tr>
@@ -651,6 +708,13 @@
                 <w:szCs w:val="22"/>
               </w:rPr>
             </w:pPr>
+            <w:r>
+              <w:rPr>
+                <w:sz w:val="20"/>
+                <w:szCs w:val="22"/>
+              </w:rPr>
+              <w:t>22/11/12</w:t>
+            </w:r>
           </w:p>
         </w:tc>
         <w:tc>
@@ -664,6 +728,50 @@
                 <w:szCs w:val="22"/>
               </w:rPr>
             </w:pPr>
+            <w:r>
+              <w:rPr>
+                <w:sz w:val="20"/>
+                <w:szCs w:val="22"/>
+              </w:rPr>
+              <w:t xml:space="preserve">Alejandro – </w:t>
+            </w:r>
+            <w:r>
+              <w:rPr>
+                <w:sz w:val="20"/>
+                <w:szCs w:val="22"/>
+              </w:rPr>
+              <w:t>Reformat to avoid recreating back</w:t>
+            </w:r>
+            <w:r>
+              <w:rPr>
+                <w:sz w:val="20"/>
+                <w:szCs w:val="22"/>
+              </w:rPr>
+              <w:t>g</w:t>
+            </w:r>
+            <w:r>
+              <w:rPr>
+                <w:sz w:val="20"/>
+                <w:szCs w:val="22"/>
+              </w:rPr>
+              <w:t xml:space="preserve">round </w:t>
+            </w:r>
+            <w:proofErr w:type="spellStart"/>
+            <w:r>
+              <w:rPr>
+                <w:sz w:val="20"/>
+                <w:szCs w:val="22"/>
+              </w:rPr>
+              <w:t>tex</w:t>
+            </w:r>
+            <w:proofErr w:type="spellEnd"/>
+            <w:r>
+              <w:rPr>
+                <w:sz w:val="20"/>
+                <w:szCs w:val="22"/>
+              </w:rPr>
+              <w:t xml:space="preserve"> array each draw cycle</w:t>
+            </w:r>
           </w:p>
         </w:tc>
         <w:tc>
@@ -1334,7 +1442,39 @@
                 <w:sz w:val="20"/>
                 <w:szCs w:val="22"/>
               </w:rPr>
-              <w:t>made a new version and rewrote the enemy spawner to lower the difficulty level, see \mywork\spacekiller\v3, updated spawner.cpp lines 200-256. I re-read the notes on text loading and now the spawner can be configured from a text file so it's easier to balance the difficulty.</w:t>
+              <w:t>made a new version and rewrote the enemy spawner to lower the difficulty level, see \</w:t>
+            </w:r>
+            <w:proofErr w:type="spellStart"/>
+            <w:r>
+              <w:rPr>
+                <w:sz w:val="20"/>
+                <w:szCs w:val="22"/>
+              </w:rPr>
+              <w:t>mywork</w:t>
+            </w:r>
+            <w:proofErr w:type="spellEnd"/>
+            <w:r>
+              <w:rPr>
+                <w:sz w:val="20"/>
+                <w:szCs w:val="22"/>
+              </w:rPr>
+              <w:t>\</w:t>
+            </w:r>
+            <w:proofErr w:type="spellStart"/>
+            <w:r>
+              <w:rPr>
+                <w:sz w:val="20"/>
+                <w:szCs w:val="22"/>
+              </w:rPr>
+              <w:t>spacekiller</w:t>
+            </w:r>
+            <w:proofErr w:type="spellEnd"/>
+            <w:r>
+              <w:rPr>
+                <w:sz w:val="20"/>
+                <w:szCs w:val="22"/>
+              </w:rPr>
+              <w:t>\v3, updated spawner.cpp lines 200-256. I re-read the notes on text loading and now the spawner can be configured from a text file so it's easier to balance the difficulty.</w:t>
             </w:r>
           </w:p>
         </w:tc>
@@ -1344,13 +1484,16 @@
     <w:p/>
     <w:p>
       <w:r>
-        <w:t xml:space="preserve">Feedback can come verbally from other students and staff, it is your responsibility to write it down in this blog, at least half should be from staff. Show this blog to staff regularly to confirm you are filling in it appropriately. Warning – do not show assessed code to other students and ask for feedback, they could copy you. It’s OK to let them play it and offer feedback that way. It’s OK to show them non-assessed code, the tutorials, and get detailed feedback for that (which you can record here). Get feedback for any code you write. </w:t>
+        <w:t xml:space="preserve">Feedback can come verbally from other students and staff, it is your responsibility to write it down in this blog, at least half should be from staff. Show this blog to staff regularly to confirm you are filling in it appropriately. Warning – do not show assessed code to other students and ask for feedback, they could copy you. It’s OK to let them play it and offer </w:t>
+      </w:r>
+      <w:r>
+        <w:lastRenderedPageBreak/>
+        <w:t xml:space="preserve">feedback that way. It’s OK to show them non-assessed code, the tutorials, and get detailed feedback for that (which you can record here). Get feedback for any code you write. </w:t>
       </w:r>
     </w:p>
     <w:p/>
     <w:p>
       <w:r>
-        <w:lastRenderedPageBreak/>
         <w:t xml:space="preserve">Warning – if you don’t get feedback in time, then it will not be counted and won’t be worth any marks! </w:t>
       </w:r>
     </w:p>

</xml_diff>

<commit_message>
worked on a buncha non asteroid stuff
</commit_message>
<xml_diff>
--- a/evidenceFolder/GameDev_blog_template_RENAME.docx
+++ b/evidenceFolder/GameDev_blog_template_RENAME.docx
@@ -1,6 +1,6 @@
 
 <file path=word/document.xml><?xml version="1.0" encoding="utf-8"?>
-<w:document xmlns:wpc="http://schemas.microsoft.com/office/word/2010/wordprocessingCanvas" xmlns:cx="http://schemas.microsoft.com/office/drawing/2014/chartex" xmlns:cx1="http://schemas.microsoft.com/office/drawing/2015/9/8/chartex" xmlns:cx2="http://schemas.microsoft.com/office/drawing/2015/10/21/chartex" xmlns:cx3="http://schemas.microsoft.com/office/drawing/2016/5/9/chartex" xmlns:cx4="http://schemas.microsoft.com/office/drawing/2016/5/10/chartex" xmlns:cx5="http://schemas.microsoft.com/office/drawing/2016/5/11/chartex" xmlns:cx6="http://schemas.microsoft.com/office/drawing/2016/5/12/chartex" xmlns:cx7="http://schemas.microsoft.com/office/drawing/2016/5/13/chartex" xmlns:cx8="http://schemas.microsoft.com/office/drawing/2016/5/14/chartex" xmlns:mc="http://schemas.openxmlformats.org/markup-compatibility/2006" xmlns:aink="http://schemas.microsoft.com/office/drawing/2016/ink" xmlns:am3d="http://schemas.microsoft.com/office/drawing/2017/model3d" xmlns:o="urn:schemas-microsoft-com:office:office" xmlns:oel="http://schemas.microsoft.com/office/2019/extlst" xmlns:r="http://schemas.openxmlformats.org/officeDocument/2006/relationships" xmlns:m="http://schemas.openxmlformats.org/officeDocument/2006/math" xmlns:v="urn:schemas-microsoft-com:vml" xmlns:wp14="http://schemas.microsoft.com/office/word/2010/wordprocessingDrawing" xmlns:wp="http://schemas.openxmlformats.org/drawingml/2006/wordprocessingDrawing" xmlns:w10="urn:schemas-microsoft-com:office:word" xmlns:w="http://schemas.openxmlformats.org/wordprocessingml/2006/main" xmlns:w14="http://schemas.microsoft.com/office/word/2010/wordml" xmlns:w15="http://schemas.microsoft.com/office/word/2012/wordml" xmlns:w16cex="http://schemas.microsoft.com/office/word/2018/wordml/cex" xmlns:w16cid="http://schemas.microsoft.com/office/word/2016/wordml/cid" xmlns:w16="http://schemas.microsoft.com/office/word/2018/wordml" xmlns:w16sdtdh="http://schemas.microsoft.com/office/word/2020/wordml/sdtdatahash" xmlns:w16se="http://schemas.microsoft.com/office/word/2015/wordml/symex" xmlns:wpg="http://schemas.microsoft.com/office/word/2010/wordprocessingGroup" xmlns:wpi="http://schemas.microsoft.com/office/word/2010/wordprocessingInk" xmlns:wne="http://schemas.microsoft.com/office/word/2006/wordml" xmlns:wps="http://schemas.microsoft.com/office/word/2010/wordprocessingShape" mc:Ignorable="w14 w15 w16se w16cid w16 w16cex w16sdtdh wp14">
+<w:document xmlns:wpc="http://schemas.microsoft.com/office/word/2010/wordprocessingCanvas" xmlns:cx="http://schemas.microsoft.com/office/drawing/2014/chartex" xmlns:cx1="http://schemas.microsoft.com/office/drawing/2015/9/8/chartex" xmlns:cx2="http://schemas.microsoft.com/office/drawing/2015/10/21/chartex" xmlns:cx3="http://schemas.microsoft.com/office/drawing/2016/5/9/chartex" xmlns:cx4="http://schemas.microsoft.com/office/drawing/2016/5/10/chartex" xmlns:cx5="http://schemas.microsoft.com/office/drawing/2016/5/11/chartex" xmlns:cx6="http://schemas.microsoft.com/office/drawing/2016/5/12/chartex" xmlns:cx7="http://schemas.microsoft.com/office/drawing/2016/5/13/chartex" xmlns:cx8="http://schemas.microsoft.com/office/drawing/2016/5/14/chartex" xmlns:mc="http://schemas.openxmlformats.org/markup-compatibility/2006" xmlns:aink="http://schemas.microsoft.com/office/drawing/2016/ink" xmlns:am3d="http://schemas.microsoft.com/office/drawing/2017/model3d" xmlns:o="urn:schemas-microsoft-com:office:office" xmlns:oel="http://schemas.microsoft.com/office/2019/extlst" xmlns:r="http://schemas.openxmlformats.org/officeDocument/2006/relationships" xmlns:m="http://schemas.openxmlformats.org/officeDocument/2006/math" xmlns:v="urn:schemas-microsoft-com:vml" xmlns:wp14="http://schemas.microsoft.com/office/word/2010/wordprocessingDrawing" xmlns:wp="http://schemas.openxmlformats.org/drawingml/2006/wordprocessingDrawing" xmlns:w10="urn:schemas-microsoft-com:office:word" xmlns:w="http://schemas.openxmlformats.org/wordprocessingml/2006/main" xmlns:w14="http://schemas.microsoft.com/office/word/2010/wordml" xmlns:w15="http://schemas.microsoft.com/office/word/2012/wordml" xmlns:w16cex="http://schemas.microsoft.com/office/word/2018/wordml/cex" xmlns:w16cid="http://schemas.microsoft.com/office/word/2016/wordml/cid" xmlns:w16="http://schemas.microsoft.com/office/word/2018/wordml" xmlns:w16du="http://schemas.microsoft.com/office/word/2023/wordml/word16du" xmlns:w16sdtdh="http://schemas.microsoft.com/office/word/2020/wordml/sdtdatahash" xmlns:w16se="http://schemas.microsoft.com/office/word/2015/wordml/symex" xmlns:wpg="http://schemas.microsoft.com/office/word/2010/wordprocessingGroup" xmlns:wpi="http://schemas.microsoft.com/office/word/2010/wordprocessingInk" xmlns:wne="http://schemas.microsoft.com/office/word/2006/wordml" xmlns:wps="http://schemas.microsoft.com/office/word/2010/wordprocessingShape" mc:Ignorable="w14 w15 w16se w16cid w16 w16cex w16sdtdh w16du wp14">
   <w:body>
     <w:p>
       <w:pPr>
@@ -224,23 +224,7 @@
                 <w:sz w:val="20"/>
                 <w:szCs w:val="22"/>
               </w:rPr>
-              <w:t xml:space="preserve">Alejandro  - Calculate Discounts - </w:t>
-            </w:r>
-            <w:proofErr w:type="spellStart"/>
-            <w:r>
-              <w:rPr>
-                <w:sz w:val="20"/>
-                <w:szCs w:val="22"/>
-              </w:rPr>
-              <w:t>Dont</w:t>
-            </w:r>
-            <w:proofErr w:type="spellEnd"/>
-            <w:r>
-              <w:rPr>
-                <w:sz w:val="20"/>
-                <w:szCs w:val="22"/>
-              </w:rPr>
-              <w:t xml:space="preserve"> allow negative inputs and keep percentages between 0 and 100</w:t>
+              <w:t>Alejandro  - Calculate Discounts - Dont allow negative inputs and keep percentages between 0 and 100</w:t>
             </w:r>
           </w:p>
         </w:tc>
@@ -322,23 +306,7 @@
                 <w:sz w:val="20"/>
                 <w:szCs w:val="22"/>
               </w:rPr>
-              <w:t xml:space="preserve">Alejandro – word count- make sure it doesn’t count multiple spaces </w:t>
-            </w:r>
-            <w:proofErr w:type="spellStart"/>
-            <w:r>
-              <w:rPr>
-                <w:sz w:val="20"/>
-                <w:szCs w:val="22"/>
-              </w:rPr>
-              <w:t>squentally</w:t>
-            </w:r>
-            <w:proofErr w:type="spellEnd"/>
-            <w:r>
-              <w:rPr>
-                <w:sz w:val="20"/>
-                <w:szCs w:val="22"/>
-              </w:rPr>
-              <w:t xml:space="preserve"> as individual words</w:t>
+              <w:t>Alejandro – word count- make sure it doesn’t count multiple spaces squentally as individual words</w:t>
             </w:r>
           </w:p>
         </w:tc>
@@ -502,23 +470,7 @@
                 <w:sz w:val="20"/>
                 <w:szCs w:val="22"/>
               </w:rPr>
-              <w:t xml:space="preserve">Alejandro – do a </w:t>
-            </w:r>
-            <w:proofErr w:type="spellStart"/>
-            <w:r>
-              <w:rPr>
-                <w:sz w:val="20"/>
-                <w:szCs w:val="22"/>
-              </w:rPr>
-              <w:t>tdd</w:t>
-            </w:r>
-            <w:proofErr w:type="spellEnd"/>
-            <w:r>
-              <w:rPr>
-                <w:sz w:val="20"/>
-                <w:szCs w:val="22"/>
-              </w:rPr>
-              <w:t xml:space="preserve"> for the factory battles, to try and figure out the scoping and time commitment </w:t>
+              <w:t xml:space="preserve">Alejandro – do a tdd for the factory battles, to try and figure out the scoping and time commitment </w:t>
             </w:r>
           </w:p>
         </w:tc>
@@ -600,17 +552,8 @@
                 <w:sz w:val="20"/>
                 <w:szCs w:val="22"/>
               </w:rPr>
-              <w:t xml:space="preserve">Alejandro – procedure dependency diagram for the </w:t>
+              <w:t>Alejandro – procedure dependency diagram for the gdd</w:t>
             </w:r>
-            <w:proofErr w:type="spellStart"/>
-            <w:r>
-              <w:rPr>
-                <w:sz w:val="20"/>
-                <w:szCs w:val="22"/>
-              </w:rPr>
-              <w:t>gdd</w:t>
-            </w:r>
-            <w:proofErr w:type="spellEnd"/>
           </w:p>
         </w:tc>
         <w:tc>
@@ -691,23 +634,21 @@
                 <w:sz w:val="20"/>
                 <w:szCs w:val="22"/>
               </w:rPr>
-              <w:t xml:space="preserve">Alejandro – Reformat to avoid recreating background </w:t>
+              <w:t xml:space="preserve">Alejandro – </w:t>
             </w:r>
-            <w:proofErr w:type="spellStart"/>
             <w:r>
               <w:rPr>
                 <w:sz w:val="20"/>
                 <w:szCs w:val="22"/>
               </w:rPr>
-              <w:t>tex</w:t>
+              <w:t xml:space="preserve">background scroll - </w:t>
             </w:r>
-            <w:proofErr w:type="spellEnd"/>
             <w:r>
               <w:rPr>
                 <w:sz w:val="20"/>
                 <w:szCs w:val="22"/>
               </w:rPr>
-              <w:t xml:space="preserve"> array each draw cycle</w:t>
+              <w:t>Reformat to avoid recreating background tex array each draw cycle</w:t>
             </w:r>
           </w:p>
         </w:tc>
@@ -777,21 +718,12 @@
                 <w:szCs w:val="22"/>
               </w:rPr>
             </w:pPr>
-            <w:proofErr w:type="spellStart"/>
             <w:r>
               <w:rPr>
                 <w:sz w:val="20"/>
                 <w:szCs w:val="22"/>
               </w:rPr>
-              <w:t>chatGPT</w:t>
-            </w:r>
-            <w:proofErr w:type="spellEnd"/>
-            <w:r>
-              <w:rPr>
-                <w:sz w:val="20"/>
-                <w:szCs w:val="22"/>
-              </w:rPr>
-              <w:t xml:space="preserve"> – hangman – validate user input to only allow chars</w:t>
+              <w:t>chatGPT – hangman – validate user input to only allow chars</w:t>
             </w:r>
           </w:p>
         </w:tc>
@@ -941,7 +873,7 @@
                 <w:sz w:val="20"/>
                 <w:szCs w:val="22"/>
               </w:rPr>
-              <w:t>LukeH – hangman – get rid of magic numbers, include more comments</w:t>
+              <w:t>LukeH – hangman – get rid of magic numbers</w:t>
             </w:r>
           </w:p>
         </w:tc>
@@ -1433,39 +1365,7 @@
                 <w:sz w:val="20"/>
                 <w:szCs w:val="22"/>
               </w:rPr>
-              <w:t>made a new version and rewrote the enemy spawner to lower the difficulty level, see \</w:t>
-            </w:r>
-            <w:proofErr w:type="spellStart"/>
-            <w:r>
-              <w:rPr>
-                <w:sz w:val="20"/>
-                <w:szCs w:val="22"/>
-              </w:rPr>
-              <w:t>mywork</w:t>
-            </w:r>
-            <w:proofErr w:type="spellEnd"/>
-            <w:r>
-              <w:rPr>
-                <w:sz w:val="20"/>
-                <w:szCs w:val="22"/>
-              </w:rPr>
-              <w:t>\</w:t>
-            </w:r>
-            <w:proofErr w:type="spellStart"/>
-            <w:r>
-              <w:rPr>
-                <w:sz w:val="20"/>
-                <w:szCs w:val="22"/>
-              </w:rPr>
-              <w:t>spacekiller</w:t>
-            </w:r>
-            <w:proofErr w:type="spellEnd"/>
-            <w:r>
-              <w:rPr>
-                <w:sz w:val="20"/>
-                <w:szCs w:val="22"/>
-              </w:rPr>
-              <w:t>\v3, updated spawner.cpp lines 200-256. I re-read the notes on text loading and now the spawner can be configured from a text file so it's easier to balance the difficulty.</w:t>
+              <w:t>made a new version and rewrote the enemy spawner to lower the difficulty level, see \mywork\spacekiller\v3, updated spawner.cpp lines 200-256. I re-read the notes on text loading and now the spawner can be configured from a text file so it's easier to balance the difficulty.</w:t>
             </w:r>
           </w:p>
         </w:tc>
@@ -1501,7 +1401,7 @@
 </file>
 
 <file path=word/endnotes.xml><?xml version="1.0" encoding="utf-8"?>
-<w:endnotes xmlns:wpc="http://schemas.microsoft.com/office/word/2010/wordprocessingCanvas" xmlns:cx="http://schemas.microsoft.com/office/drawing/2014/chartex" xmlns:cx1="http://schemas.microsoft.com/office/drawing/2015/9/8/chartex" xmlns:cx2="http://schemas.microsoft.com/office/drawing/2015/10/21/chartex" xmlns:cx3="http://schemas.microsoft.com/office/drawing/2016/5/9/chartex" xmlns:cx4="http://schemas.microsoft.com/office/drawing/2016/5/10/chartex" xmlns:cx5="http://schemas.microsoft.com/office/drawing/2016/5/11/chartex" xmlns:cx6="http://schemas.microsoft.com/office/drawing/2016/5/12/chartex" xmlns:cx7="http://schemas.microsoft.com/office/drawing/2016/5/13/chartex" xmlns:cx8="http://schemas.microsoft.com/office/drawing/2016/5/14/chartex" xmlns:mc="http://schemas.openxmlformats.org/markup-compatibility/2006" xmlns:aink="http://schemas.microsoft.com/office/drawing/2016/ink" xmlns:am3d="http://schemas.microsoft.com/office/drawing/2017/model3d" xmlns:o="urn:schemas-microsoft-com:office:office" xmlns:oel="http://schemas.microsoft.com/office/2019/extlst" xmlns:r="http://schemas.openxmlformats.org/officeDocument/2006/relationships" xmlns:m="http://schemas.openxmlformats.org/officeDocument/2006/math" xmlns:v="urn:schemas-microsoft-com:vml" xmlns:wp14="http://schemas.microsoft.com/office/word/2010/wordprocessingDrawing" xmlns:wp="http://schemas.openxmlformats.org/drawingml/2006/wordprocessingDrawing" xmlns:w10="urn:schemas-microsoft-com:office:word" xmlns:w="http://schemas.openxmlformats.org/wordprocessingml/2006/main" xmlns:w14="http://schemas.microsoft.com/office/word/2010/wordml" xmlns:w15="http://schemas.microsoft.com/office/word/2012/wordml" xmlns:w16cex="http://schemas.microsoft.com/office/word/2018/wordml/cex" xmlns:w16cid="http://schemas.microsoft.com/office/word/2016/wordml/cid" xmlns:w16="http://schemas.microsoft.com/office/word/2018/wordml" xmlns:w16sdtdh="http://schemas.microsoft.com/office/word/2020/wordml/sdtdatahash" xmlns:w16se="http://schemas.microsoft.com/office/word/2015/wordml/symex" xmlns:wpg="http://schemas.microsoft.com/office/word/2010/wordprocessingGroup" xmlns:wpi="http://schemas.microsoft.com/office/word/2010/wordprocessingInk" xmlns:wne="http://schemas.microsoft.com/office/word/2006/wordml" xmlns:wps="http://schemas.microsoft.com/office/word/2010/wordprocessingShape" mc:Ignorable="w14 w15 w16se w16cid w16 w16cex w16sdtdh wp14">
+<w:endnotes xmlns:wpc="http://schemas.microsoft.com/office/word/2010/wordprocessingCanvas" xmlns:cx="http://schemas.microsoft.com/office/drawing/2014/chartex" xmlns:cx1="http://schemas.microsoft.com/office/drawing/2015/9/8/chartex" xmlns:cx2="http://schemas.microsoft.com/office/drawing/2015/10/21/chartex" xmlns:cx3="http://schemas.microsoft.com/office/drawing/2016/5/9/chartex" xmlns:cx4="http://schemas.microsoft.com/office/drawing/2016/5/10/chartex" xmlns:cx5="http://schemas.microsoft.com/office/drawing/2016/5/11/chartex" xmlns:cx6="http://schemas.microsoft.com/office/drawing/2016/5/12/chartex" xmlns:cx7="http://schemas.microsoft.com/office/drawing/2016/5/13/chartex" xmlns:cx8="http://schemas.microsoft.com/office/drawing/2016/5/14/chartex" xmlns:mc="http://schemas.openxmlformats.org/markup-compatibility/2006" xmlns:aink="http://schemas.microsoft.com/office/drawing/2016/ink" xmlns:am3d="http://schemas.microsoft.com/office/drawing/2017/model3d" xmlns:o="urn:schemas-microsoft-com:office:office" xmlns:oel="http://schemas.microsoft.com/office/2019/extlst" xmlns:r="http://schemas.openxmlformats.org/officeDocument/2006/relationships" xmlns:m="http://schemas.openxmlformats.org/officeDocument/2006/math" xmlns:v="urn:schemas-microsoft-com:vml" xmlns:wp14="http://schemas.microsoft.com/office/word/2010/wordprocessingDrawing" xmlns:wp="http://schemas.openxmlformats.org/drawingml/2006/wordprocessingDrawing" xmlns:w10="urn:schemas-microsoft-com:office:word" xmlns:w="http://schemas.openxmlformats.org/wordprocessingml/2006/main" xmlns:w14="http://schemas.microsoft.com/office/word/2010/wordml" xmlns:w15="http://schemas.microsoft.com/office/word/2012/wordml" xmlns:w16cex="http://schemas.microsoft.com/office/word/2018/wordml/cex" xmlns:w16cid="http://schemas.microsoft.com/office/word/2016/wordml/cid" xmlns:w16="http://schemas.microsoft.com/office/word/2018/wordml" xmlns:w16du="http://schemas.microsoft.com/office/word/2023/wordml/word16du" xmlns:w16sdtdh="http://schemas.microsoft.com/office/word/2020/wordml/sdtdatahash" xmlns:w16se="http://schemas.microsoft.com/office/word/2015/wordml/symex" xmlns:wpg="http://schemas.microsoft.com/office/word/2010/wordprocessingGroup" xmlns:wpi="http://schemas.microsoft.com/office/word/2010/wordprocessingInk" xmlns:wne="http://schemas.microsoft.com/office/word/2006/wordml" xmlns:wps="http://schemas.microsoft.com/office/word/2010/wordprocessingShape" mc:Ignorable="w14 w15 w16se w16cid w16 w16cex w16sdtdh w16du wp14">
   <w:endnote w:type="separator" w:id="-1">
     <w:p>
       <w:r>
@@ -1520,7 +1420,7 @@
 </file>
 
 <file path=word/footer1.xml><?xml version="1.0" encoding="utf-8"?>
-<w:ftr xmlns:wpc="http://schemas.microsoft.com/office/word/2010/wordprocessingCanvas" xmlns:cx="http://schemas.microsoft.com/office/drawing/2014/chartex" xmlns:cx1="http://schemas.microsoft.com/office/drawing/2015/9/8/chartex" xmlns:cx2="http://schemas.microsoft.com/office/drawing/2015/10/21/chartex" xmlns:cx3="http://schemas.microsoft.com/office/drawing/2016/5/9/chartex" xmlns:cx4="http://schemas.microsoft.com/office/drawing/2016/5/10/chartex" xmlns:cx5="http://schemas.microsoft.com/office/drawing/2016/5/11/chartex" xmlns:cx6="http://schemas.microsoft.com/office/drawing/2016/5/12/chartex" xmlns:cx7="http://schemas.microsoft.com/office/drawing/2016/5/13/chartex" xmlns:cx8="http://schemas.microsoft.com/office/drawing/2016/5/14/chartex" xmlns:mc="http://schemas.openxmlformats.org/markup-compatibility/2006" xmlns:aink="http://schemas.microsoft.com/office/drawing/2016/ink" xmlns:am3d="http://schemas.microsoft.com/office/drawing/2017/model3d" xmlns:o="urn:schemas-microsoft-com:office:office" xmlns:oel="http://schemas.microsoft.com/office/2019/extlst" xmlns:r="http://schemas.openxmlformats.org/officeDocument/2006/relationships" xmlns:m="http://schemas.openxmlformats.org/officeDocument/2006/math" xmlns:v="urn:schemas-microsoft-com:vml" xmlns:wp14="http://schemas.microsoft.com/office/word/2010/wordprocessingDrawing" xmlns:wp="http://schemas.openxmlformats.org/drawingml/2006/wordprocessingDrawing" xmlns:w10="urn:schemas-microsoft-com:office:word" xmlns:w="http://schemas.openxmlformats.org/wordprocessingml/2006/main" xmlns:w14="http://schemas.microsoft.com/office/word/2010/wordml" xmlns:w15="http://schemas.microsoft.com/office/word/2012/wordml" xmlns:w16cex="http://schemas.microsoft.com/office/word/2018/wordml/cex" xmlns:w16cid="http://schemas.microsoft.com/office/word/2016/wordml/cid" xmlns:w16="http://schemas.microsoft.com/office/word/2018/wordml" xmlns:w16sdtdh="http://schemas.microsoft.com/office/word/2020/wordml/sdtdatahash" xmlns:w16se="http://schemas.microsoft.com/office/word/2015/wordml/symex" xmlns:wpg="http://schemas.microsoft.com/office/word/2010/wordprocessingGroup" xmlns:wpi="http://schemas.microsoft.com/office/word/2010/wordprocessingInk" xmlns:wne="http://schemas.microsoft.com/office/word/2006/wordml" xmlns:wps="http://schemas.microsoft.com/office/word/2010/wordprocessingShape" mc:Ignorable="w14 w15 w16se w16cid w16 w16cex w16sdtdh wp14">
+<w:ftr xmlns:wpc="http://schemas.microsoft.com/office/word/2010/wordprocessingCanvas" xmlns:cx="http://schemas.microsoft.com/office/drawing/2014/chartex" xmlns:cx1="http://schemas.microsoft.com/office/drawing/2015/9/8/chartex" xmlns:cx2="http://schemas.microsoft.com/office/drawing/2015/10/21/chartex" xmlns:cx3="http://schemas.microsoft.com/office/drawing/2016/5/9/chartex" xmlns:cx4="http://schemas.microsoft.com/office/drawing/2016/5/10/chartex" xmlns:cx5="http://schemas.microsoft.com/office/drawing/2016/5/11/chartex" xmlns:cx6="http://schemas.microsoft.com/office/drawing/2016/5/12/chartex" xmlns:cx7="http://schemas.microsoft.com/office/drawing/2016/5/13/chartex" xmlns:cx8="http://schemas.microsoft.com/office/drawing/2016/5/14/chartex" xmlns:mc="http://schemas.openxmlformats.org/markup-compatibility/2006" xmlns:aink="http://schemas.microsoft.com/office/drawing/2016/ink" xmlns:am3d="http://schemas.microsoft.com/office/drawing/2017/model3d" xmlns:o="urn:schemas-microsoft-com:office:office" xmlns:oel="http://schemas.microsoft.com/office/2019/extlst" xmlns:r="http://schemas.openxmlformats.org/officeDocument/2006/relationships" xmlns:m="http://schemas.openxmlformats.org/officeDocument/2006/math" xmlns:v="urn:schemas-microsoft-com:vml" xmlns:wp14="http://schemas.microsoft.com/office/word/2010/wordprocessingDrawing" xmlns:wp="http://schemas.openxmlformats.org/drawingml/2006/wordprocessingDrawing" xmlns:w10="urn:schemas-microsoft-com:office:word" xmlns:w="http://schemas.openxmlformats.org/wordprocessingml/2006/main" xmlns:w14="http://schemas.microsoft.com/office/word/2010/wordml" xmlns:w15="http://schemas.microsoft.com/office/word/2012/wordml" xmlns:w16cex="http://schemas.microsoft.com/office/word/2018/wordml/cex" xmlns:w16cid="http://schemas.microsoft.com/office/word/2016/wordml/cid" xmlns:w16="http://schemas.microsoft.com/office/word/2018/wordml" xmlns:w16du="http://schemas.microsoft.com/office/word/2023/wordml/word16du" xmlns:w16sdtdh="http://schemas.microsoft.com/office/word/2020/wordml/sdtdatahash" xmlns:w16se="http://schemas.microsoft.com/office/word/2015/wordml/symex" xmlns:wpg="http://schemas.microsoft.com/office/word/2010/wordprocessingGroup" xmlns:wpi="http://schemas.microsoft.com/office/word/2010/wordprocessingInk" xmlns:wne="http://schemas.microsoft.com/office/word/2006/wordml" xmlns:wps="http://schemas.microsoft.com/office/word/2010/wordprocessingShape" mc:Ignorable="w14 w15 w16se w16cid w16 w16cex w16sdtdh w16du wp14">
   <w:p>
     <w:pPr>
       <w:pStyle w:val="Footer"/>
@@ -1530,7 +1430,7 @@
 </file>
 
 <file path=word/footer2.xml><?xml version="1.0" encoding="utf-8"?>
-<w:ftr xmlns:wpc="http://schemas.microsoft.com/office/word/2010/wordprocessingCanvas" xmlns:cx="http://schemas.microsoft.com/office/drawing/2014/chartex" xmlns:cx1="http://schemas.microsoft.com/office/drawing/2015/9/8/chartex" xmlns:cx2="http://schemas.microsoft.com/office/drawing/2015/10/21/chartex" xmlns:cx3="http://schemas.microsoft.com/office/drawing/2016/5/9/chartex" xmlns:cx4="http://schemas.microsoft.com/office/drawing/2016/5/10/chartex" xmlns:cx5="http://schemas.microsoft.com/office/drawing/2016/5/11/chartex" xmlns:cx6="http://schemas.microsoft.com/office/drawing/2016/5/12/chartex" xmlns:cx7="http://schemas.microsoft.com/office/drawing/2016/5/13/chartex" xmlns:cx8="http://schemas.microsoft.com/office/drawing/2016/5/14/chartex" xmlns:mc="http://schemas.openxmlformats.org/markup-compatibility/2006" xmlns:aink="http://schemas.microsoft.com/office/drawing/2016/ink" xmlns:am3d="http://schemas.microsoft.com/office/drawing/2017/model3d" xmlns:o="urn:schemas-microsoft-com:office:office" xmlns:oel="http://schemas.microsoft.com/office/2019/extlst" xmlns:r="http://schemas.openxmlformats.org/officeDocument/2006/relationships" xmlns:m="http://schemas.openxmlformats.org/officeDocument/2006/math" xmlns:v="urn:schemas-microsoft-com:vml" xmlns:wp14="http://schemas.microsoft.com/office/word/2010/wordprocessingDrawing" xmlns:wp="http://schemas.openxmlformats.org/drawingml/2006/wordprocessingDrawing" xmlns:w10="urn:schemas-microsoft-com:office:word" xmlns:w="http://schemas.openxmlformats.org/wordprocessingml/2006/main" xmlns:w14="http://schemas.microsoft.com/office/word/2010/wordml" xmlns:w15="http://schemas.microsoft.com/office/word/2012/wordml" xmlns:w16cex="http://schemas.microsoft.com/office/word/2018/wordml/cex" xmlns:w16cid="http://schemas.microsoft.com/office/word/2016/wordml/cid" xmlns:w16="http://schemas.microsoft.com/office/word/2018/wordml" xmlns:w16sdtdh="http://schemas.microsoft.com/office/word/2020/wordml/sdtdatahash" xmlns:w16se="http://schemas.microsoft.com/office/word/2015/wordml/symex" xmlns:wpg="http://schemas.microsoft.com/office/word/2010/wordprocessingGroup" xmlns:wpi="http://schemas.microsoft.com/office/word/2010/wordprocessingInk" xmlns:wne="http://schemas.microsoft.com/office/word/2006/wordml" xmlns:wps="http://schemas.microsoft.com/office/word/2010/wordprocessingShape" mc:Ignorable="w14 w15 w16se w16cid w16 w16cex w16sdtdh wp14">
+<w:ftr xmlns:wpc="http://schemas.microsoft.com/office/word/2010/wordprocessingCanvas" xmlns:cx="http://schemas.microsoft.com/office/drawing/2014/chartex" xmlns:cx1="http://schemas.microsoft.com/office/drawing/2015/9/8/chartex" xmlns:cx2="http://schemas.microsoft.com/office/drawing/2015/10/21/chartex" xmlns:cx3="http://schemas.microsoft.com/office/drawing/2016/5/9/chartex" xmlns:cx4="http://schemas.microsoft.com/office/drawing/2016/5/10/chartex" xmlns:cx5="http://schemas.microsoft.com/office/drawing/2016/5/11/chartex" xmlns:cx6="http://schemas.microsoft.com/office/drawing/2016/5/12/chartex" xmlns:cx7="http://schemas.microsoft.com/office/drawing/2016/5/13/chartex" xmlns:cx8="http://schemas.microsoft.com/office/drawing/2016/5/14/chartex" xmlns:mc="http://schemas.openxmlformats.org/markup-compatibility/2006" xmlns:aink="http://schemas.microsoft.com/office/drawing/2016/ink" xmlns:am3d="http://schemas.microsoft.com/office/drawing/2017/model3d" xmlns:o="urn:schemas-microsoft-com:office:office" xmlns:oel="http://schemas.microsoft.com/office/2019/extlst" xmlns:r="http://schemas.openxmlformats.org/officeDocument/2006/relationships" xmlns:m="http://schemas.openxmlformats.org/officeDocument/2006/math" xmlns:v="urn:schemas-microsoft-com:vml" xmlns:wp14="http://schemas.microsoft.com/office/word/2010/wordprocessingDrawing" xmlns:wp="http://schemas.openxmlformats.org/drawingml/2006/wordprocessingDrawing" xmlns:w10="urn:schemas-microsoft-com:office:word" xmlns:w="http://schemas.openxmlformats.org/wordprocessingml/2006/main" xmlns:w14="http://schemas.microsoft.com/office/word/2010/wordml" xmlns:w15="http://schemas.microsoft.com/office/word/2012/wordml" xmlns:w16cex="http://schemas.microsoft.com/office/word/2018/wordml/cex" xmlns:w16cid="http://schemas.microsoft.com/office/word/2016/wordml/cid" xmlns:w16="http://schemas.microsoft.com/office/word/2018/wordml" xmlns:w16du="http://schemas.microsoft.com/office/word/2023/wordml/word16du" xmlns:w16sdtdh="http://schemas.microsoft.com/office/word/2020/wordml/sdtdatahash" xmlns:w16se="http://schemas.microsoft.com/office/word/2015/wordml/symex" xmlns:wpg="http://schemas.microsoft.com/office/word/2010/wordprocessingGroup" xmlns:wpi="http://schemas.microsoft.com/office/word/2010/wordprocessingInk" xmlns:wne="http://schemas.microsoft.com/office/word/2006/wordml" xmlns:wps="http://schemas.microsoft.com/office/word/2010/wordprocessingShape" mc:Ignorable="w14 w15 w16se w16cid w16 w16cex w16sdtdh w16du wp14">
   <w:p>
     <w:pPr>
       <w:pStyle w:val="Footer"/>
@@ -1543,7 +1443,7 @@
 </file>
 
 <file path=word/footer3.xml><?xml version="1.0" encoding="utf-8"?>
-<w:ftr xmlns:wpc="http://schemas.microsoft.com/office/word/2010/wordprocessingCanvas" xmlns:cx="http://schemas.microsoft.com/office/drawing/2014/chartex" xmlns:cx1="http://schemas.microsoft.com/office/drawing/2015/9/8/chartex" xmlns:cx2="http://schemas.microsoft.com/office/drawing/2015/10/21/chartex" xmlns:cx3="http://schemas.microsoft.com/office/drawing/2016/5/9/chartex" xmlns:cx4="http://schemas.microsoft.com/office/drawing/2016/5/10/chartex" xmlns:cx5="http://schemas.microsoft.com/office/drawing/2016/5/11/chartex" xmlns:cx6="http://schemas.microsoft.com/office/drawing/2016/5/12/chartex" xmlns:cx7="http://schemas.microsoft.com/office/drawing/2016/5/13/chartex" xmlns:cx8="http://schemas.microsoft.com/office/drawing/2016/5/14/chartex" xmlns:mc="http://schemas.openxmlformats.org/markup-compatibility/2006" xmlns:aink="http://schemas.microsoft.com/office/drawing/2016/ink" xmlns:am3d="http://schemas.microsoft.com/office/drawing/2017/model3d" xmlns:o="urn:schemas-microsoft-com:office:office" xmlns:oel="http://schemas.microsoft.com/office/2019/extlst" xmlns:r="http://schemas.openxmlformats.org/officeDocument/2006/relationships" xmlns:m="http://schemas.openxmlformats.org/officeDocument/2006/math" xmlns:v="urn:schemas-microsoft-com:vml" xmlns:wp14="http://schemas.microsoft.com/office/word/2010/wordprocessingDrawing" xmlns:wp="http://schemas.openxmlformats.org/drawingml/2006/wordprocessingDrawing" xmlns:w10="urn:schemas-microsoft-com:office:word" xmlns:w="http://schemas.openxmlformats.org/wordprocessingml/2006/main" xmlns:w14="http://schemas.microsoft.com/office/word/2010/wordml" xmlns:w15="http://schemas.microsoft.com/office/word/2012/wordml" xmlns:w16cex="http://schemas.microsoft.com/office/word/2018/wordml/cex" xmlns:w16cid="http://schemas.microsoft.com/office/word/2016/wordml/cid" xmlns:w16="http://schemas.microsoft.com/office/word/2018/wordml" xmlns:w16sdtdh="http://schemas.microsoft.com/office/word/2020/wordml/sdtdatahash" xmlns:w16se="http://schemas.microsoft.com/office/word/2015/wordml/symex" xmlns:wpg="http://schemas.microsoft.com/office/word/2010/wordprocessingGroup" xmlns:wpi="http://schemas.microsoft.com/office/word/2010/wordprocessingInk" xmlns:wne="http://schemas.microsoft.com/office/word/2006/wordml" xmlns:wps="http://schemas.microsoft.com/office/word/2010/wordprocessingShape" mc:Ignorable="w14 w15 w16se w16cid w16 w16cex w16sdtdh wp14">
+<w:ftr xmlns:wpc="http://schemas.microsoft.com/office/word/2010/wordprocessingCanvas" xmlns:cx="http://schemas.microsoft.com/office/drawing/2014/chartex" xmlns:cx1="http://schemas.microsoft.com/office/drawing/2015/9/8/chartex" xmlns:cx2="http://schemas.microsoft.com/office/drawing/2015/10/21/chartex" xmlns:cx3="http://schemas.microsoft.com/office/drawing/2016/5/9/chartex" xmlns:cx4="http://schemas.microsoft.com/office/drawing/2016/5/10/chartex" xmlns:cx5="http://schemas.microsoft.com/office/drawing/2016/5/11/chartex" xmlns:cx6="http://schemas.microsoft.com/office/drawing/2016/5/12/chartex" xmlns:cx7="http://schemas.microsoft.com/office/drawing/2016/5/13/chartex" xmlns:cx8="http://schemas.microsoft.com/office/drawing/2016/5/14/chartex" xmlns:mc="http://schemas.openxmlformats.org/markup-compatibility/2006" xmlns:aink="http://schemas.microsoft.com/office/drawing/2016/ink" xmlns:am3d="http://schemas.microsoft.com/office/drawing/2017/model3d" xmlns:o="urn:schemas-microsoft-com:office:office" xmlns:oel="http://schemas.microsoft.com/office/2019/extlst" xmlns:r="http://schemas.openxmlformats.org/officeDocument/2006/relationships" xmlns:m="http://schemas.openxmlformats.org/officeDocument/2006/math" xmlns:v="urn:schemas-microsoft-com:vml" xmlns:wp14="http://schemas.microsoft.com/office/word/2010/wordprocessingDrawing" xmlns:wp="http://schemas.openxmlformats.org/drawingml/2006/wordprocessingDrawing" xmlns:w10="urn:schemas-microsoft-com:office:word" xmlns:w="http://schemas.openxmlformats.org/wordprocessingml/2006/main" xmlns:w14="http://schemas.microsoft.com/office/word/2010/wordml" xmlns:w15="http://schemas.microsoft.com/office/word/2012/wordml" xmlns:w16cex="http://schemas.microsoft.com/office/word/2018/wordml/cex" xmlns:w16cid="http://schemas.microsoft.com/office/word/2016/wordml/cid" xmlns:w16="http://schemas.microsoft.com/office/word/2018/wordml" xmlns:w16du="http://schemas.microsoft.com/office/word/2023/wordml/word16du" xmlns:w16sdtdh="http://schemas.microsoft.com/office/word/2020/wordml/sdtdatahash" xmlns:w16se="http://schemas.microsoft.com/office/word/2015/wordml/symex" xmlns:wpg="http://schemas.microsoft.com/office/word/2010/wordprocessingGroup" xmlns:wpi="http://schemas.microsoft.com/office/word/2010/wordprocessingInk" xmlns:wne="http://schemas.microsoft.com/office/word/2006/wordml" xmlns:wps="http://schemas.microsoft.com/office/word/2010/wordprocessingShape" mc:Ignorable="w14 w15 w16se w16cid w16 w16cex w16sdtdh w16du wp14">
   <w:p>
     <w:pPr>
       <w:pStyle w:val="Footer"/>
@@ -1556,7 +1456,7 @@
 </file>
 
 <file path=word/footnotes.xml><?xml version="1.0" encoding="utf-8"?>
-<w:footnotes xmlns:wpc="http://schemas.microsoft.com/office/word/2010/wordprocessingCanvas" xmlns:cx="http://schemas.microsoft.com/office/drawing/2014/chartex" xmlns:cx1="http://schemas.microsoft.com/office/drawing/2015/9/8/chartex" xmlns:cx2="http://schemas.microsoft.com/office/drawing/2015/10/21/chartex" xmlns:cx3="http://schemas.microsoft.com/office/drawing/2016/5/9/chartex" xmlns:cx4="http://schemas.microsoft.com/office/drawing/2016/5/10/chartex" xmlns:cx5="http://schemas.microsoft.com/office/drawing/2016/5/11/chartex" xmlns:cx6="http://schemas.microsoft.com/office/drawing/2016/5/12/chartex" xmlns:cx7="http://schemas.microsoft.com/office/drawing/2016/5/13/chartex" xmlns:cx8="http://schemas.microsoft.com/office/drawing/2016/5/14/chartex" xmlns:mc="http://schemas.openxmlformats.org/markup-compatibility/2006" xmlns:aink="http://schemas.microsoft.com/office/drawing/2016/ink" xmlns:am3d="http://schemas.microsoft.com/office/drawing/2017/model3d" xmlns:o="urn:schemas-microsoft-com:office:office" xmlns:oel="http://schemas.microsoft.com/office/2019/extlst" xmlns:r="http://schemas.openxmlformats.org/officeDocument/2006/relationships" xmlns:m="http://schemas.openxmlformats.org/officeDocument/2006/math" xmlns:v="urn:schemas-microsoft-com:vml" xmlns:wp14="http://schemas.microsoft.com/office/word/2010/wordprocessingDrawing" xmlns:wp="http://schemas.openxmlformats.org/drawingml/2006/wordprocessingDrawing" xmlns:w10="urn:schemas-microsoft-com:office:word" xmlns:w="http://schemas.openxmlformats.org/wordprocessingml/2006/main" xmlns:w14="http://schemas.microsoft.com/office/word/2010/wordml" xmlns:w15="http://schemas.microsoft.com/office/word/2012/wordml" xmlns:w16cex="http://schemas.microsoft.com/office/word/2018/wordml/cex" xmlns:w16cid="http://schemas.microsoft.com/office/word/2016/wordml/cid" xmlns:w16="http://schemas.microsoft.com/office/word/2018/wordml" xmlns:w16sdtdh="http://schemas.microsoft.com/office/word/2020/wordml/sdtdatahash" xmlns:w16se="http://schemas.microsoft.com/office/word/2015/wordml/symex" xmlns:wpg="http://schemas.microsoft.com/office/word/2010/wordprocessingGroup" xmlns:wpi="http://schemas.microsoft.com/office/word/2010/wordprocessingInk" xmlns:wne="http://schemas.microsoft.com/office/word/2006/wordml" xmlns:wps="http://schemas.microsoft.com/office/word/2010/wordprocessingShape" mc:Ignorable="w14 w15 w16se w16cid w16 w16cex w16sdtdh wp14">
+<w:footnotes xmlns:wpc="http://schemas.microsoft.com/office/word/2010/wordprocessingCanvas" xmlns:cx="http://schemas.microsoft.com/office/drawing/2014/chartex" xmlns:cx1="http://schemas.microsoft.com/office/drawing/2015/9/8/chartex" xmlns:cx2="http://schemas.microsoft.com/office/drawing/2015/10/21/chartex" xmlns:cx3="http://schemas.microsoft.com/office/drawing/2016/5/9/chartex" xmlns:cx4="http://schemas.microsoft.com/office/drawing/2016/5/10/chartex" xmlns:cx5="http://schemas.microsoft.com/office/drawing/2016/5/11/chartex" xmlns:cx6="http://schemas.microsoft.com/office/drawing/2016/5/12/chartex" xmlns:cx7="http://schemas.microsoft.com/office/drawing/2016/5/13/chartex" xmlns:cx8="http://schemas.microsoft.com/office/drawing/2016/5/14/chartex" xmlns:mc="http://schemas.openxmlformats.org/markup-compatibility/2006" xmlns:aink="http://schemas.microsoft.com/office/drawing/2016/ink" xmlns:am3d="http://schemas.microsoft.com/office/drawing/2017/model3d" xmlns:o="urn:schemas-microsoft-com:office:office" xmlns:oel="http://schemas.microsoft.com/office/2019/extlst" xmlns:r="http://schemas.openxmlformats.org/officeDocument/2006/relationships" xmlns:m="http://schemas.openxmlformats.org/officeDocument/2006/math" xmlns:v="urn:schemas-microsoft-com:vml" xmlns:wp14="http://schemas.microsoft.com/office/word/2010/wordprocessingDrawing" xmlns:wp="http://schemas.openxmlformats.org/drawingml/2006/wordprocessingDrawing" xmlns:w10="urn:schemas-microsoft-com:office:word" xmlns:w="http://schemas.openxmlformats.org/wordprocessingml/2006/main" xmlns:w14="http://schemas.microsoft.com/office/word/2010/wordml" xmlns:w15="http://schemas.microsoft.com/office/word/2012/wordml" xmlns:w16cex="http://schemas.microsoft.com/office/word/2018/wordml/cex" xmlns:w16cid="http://schemas.microsoft.com/office/word/2016/wordml/cid" xmlns:w16="http://schemas.microsoft.com/office/word/2018/wordml" xmlns:w16du="http://schemas.microsoft.com/office/word/2023/wordml/word16du" xmlns:w16sdtdh="http://schemas.microsoft.com/office/word/2020/wordml/sdtdatahash" xmlns:w16se="http://schemas.microsoft.com/office/word/2015/wordml/symex" xmlns:wpg="http://schemas.microsoft.com/office/word/2010/wordprocessingGroup" xmlns:wpi="http://schemas.microsoft.com/office/word/2010/wordprocessingInk" xmlns:wne="http://schemas.microsoft.com/office/word/2006/wordml" xmlns:wps="http://schemas.microsoft.com/office/word/2010/wordprocessingShape" mc:Ignorable="w14 w15 w16se w16cid w16 w16cex w16sdtdh w16du wp14">
   <w:footnote w:type="separator" w:id="-1">
     <w:p>
       <w:r>
@@ -1575,7 +1475,7 @@
 </file>
 
 <file path=word/styles.xml><?xml version="1.0" encoding="utf-8"?>
-<w:styles xmlns:mc="http://schemas.openxmlformats.org/markup-compatibility/2006" xmlns:r="http://schemas.openxmlformats.org/officeDocument/2006/relationships" xmlns:w="http://schemas.openxmlformats.org/wordprocessingml/2006/main" xmlns:w14="http://schemas.microsoft.com/office/word/2010/wordml" xmlns:w15="http://schemas.microsoft.com/office/word/2012/wordml" xmlns:w16cex="http://schemas.microsoft.com/office/word/2018/wordml/cex" xmlns:w16cid="http://schemas.microsoft.com/office/word/2016/wordml/cid" xmlns:w16="http://schemas.microsoft.com/office/word/2018/wordml" xmlns:w16sdtdh="http://schemas.microsoft.com/office/word/2020/wordml/sdtdatahash" xmlns:w16se="http://schemas.microsoft.com/office/word/2015/wordml/symex" mc:Ignorable="w14 w15 w16se w16cid w16 w16cex w16sdtdh">
+<w:styles xmlns:mc="http://schemas.openxmlformats.org/markup-compatibility/2006" xmlns:r="http://schemas.openxmlformats.org/officeDocument/2006/relationships" xmlns:w="http://schemas.openxmlformats.org/wordprocessingml/2006/main" xmlns:w14="http://schemas.microsoft.com/office/word/2010/wordml" xmlns:w15="http://schemas.microsoft.com/office/word/2012/wordml" xmlns:w16cex="http://schemas.microsoft.com/office/word/2018/wordml/cex" xmlns:w16cid="http://schemas.microsoft.com/office/word/2016/wordml/cid" xmlns:w16="http://schemas.microsoft.com/office/word/2018/wordml" xmlns:w16du="http://schemas.microsoft.com/office/word/2023/wordml/word16du" xmlns:w16sdtdh="http://schemas.microsoft.com/office/word/2020/wordml/sdtdatahash" xmlns:w16se="http://schemas.microsoft.com/office/word/2015/wordml/symex" mc:Ignorable="w14 w15 w16se w16cid w16 w16cex w16sdtdh w16du">
   <w:docDefaults>
     <w:rPrDefault>
       <w:rPr>

</xml_diff>